<commit_message>
Pizda la IoT cel mai fericit PIZDAAAAAAAAAAAAAAAAAAAAAAAA
</commit_message>
<xml_diff>
--- a/Anul_IV/ASCS/Lab_3/SI-211_Chirita_Stanislav_Laboratorul_III_ASCS.docx
+++ b/Anul_IV/ASCS/Lab_3/SI-211_Chirita_Stanislav_Laboratorul_III_ASCS.docx
@@ -777,6 +777,13 @@
     <w:bookmarkEnd w:id="0" w:displacedByCustomXml="next"/>
     <w:sdt>
       <w:sdtPr>
+        <w:rPr>
+          <w:rFonts w:eastAsia="Times New Roman" w:cs="Times New Roman"/>
+          <w:noProof/>
+          <w:sz w:val="24"/>
+          <w:szCs w:val="24"/>
+          <w:lang w:val="ro-RO" w:eastAsia="en-US"/>
+        </w:rPr>
         <w:id w:val="-1463887985"/>
         <w:docPartObj>
           <w:docPartGallery w:val="Table of Contents"/>
@@ -785,13 +792,8 @@
       </w:sdtPr>
       <w:sdtEndPr>
         <w:rPr>
-          <w:rFonts w:eastAsia="Times New Roman" w:cs="Times New Roman"/>
           <w:b/>
           <w:bCs/>
-          <w:noProof/>
-          <w:sz w:val="24"/>
-          <w:szCs w:val="24"/>
-          <w:lang w:eastAsia="en-US"/>
         </w:rPr>
       </w:sdtEndPr>
       <w:sdtContent>
@@ -831,11 +833,11 @@
           <w:r>
             <w:fldChar w:fldCharType="separate"/>
           </w:r>
-          <w:hyperlink w:anchor="_Toc184328921" w:history="1">
+          <w:hyperlink w:anchor="_Toc184825454" w:history="1">
             <w:r>
               <w:rPr>
                 <w:rStyle w:val="a5"/>
-                <w:rFonts w:eastAsia="Arial"/>
+                <w:rFonts w:ascii="Times New Roman" w:eastAsia="Arial" w:hAnsi="Times New Roman" w:cs="Times New Roman"/>
                 <w:noProof/>
               </w:rPr>
               <w:t>Introducere</w:t>
@@ -859,7 +861,7 @@
                 <w:noProof/>
                 <w:webHidden/>
               </w:rPr>
-              <w:instrText xml:space="preserve"> PAGEREF _Toc184328921 \h </w:instrText>
+              <w:instrText xml:space="preserve"> PAGEREF _Toc184825454 \h </w:instrText>
             </w:r>
             <w:r>
               <w:rPr>
@@ -879,7 +881,7 @@
                 <w:noProof/>
                 <w:webHidden/>
               </w:rPr>
-              <w:t>2</w:t>
+              <w:t>1</w:t>
             </w:r>
             <w:r>
               <w:rPr>
@@ -906,24 +908,44 @@
               <w14:ligatures w14:val="standardContextual"/>
             </w:rPr>
           </w:pPr>
-          <w:hyperlink w:anchor="_Toc184328922" w:history="1">
+          <w:hyperlink w:anchor="_Toc184825455" w:history="1">
             <w:r>
               <w:rPr>
                 <w:rStyle w:val="a5"/>
-                <w:rFonts w:eastAsia="Arial"/>
-                <w:noProof/>
-              </w:rPr>
-              <w:t>1.1.Obiectivele laboratorului</w:t>
-            </w:r>
-            <w:r>
-              <w:rPr>
-                <w:noProof/>
-                <w:webHidden/>
+                <w:rFonts w:ascii="Times New Roman" w:eastAsia="Arial" w:hAnsi="Times New Roman" w:cs="Times New Roman"/>
+                <w:noProof/>
+              </w:rPr>
+              <w:t>1.1.</w:t>
+            </w:r>
+            <w:r>
+              <w:rPr>
+                <w:rFonts w:asciiTheme="minorHAnsi" w:eastAsiaTheme="minorEastAsia" w:hAnsiTheme="minorHAnsi" w:cstheme="minorBidi"/>
+                <w:noProof/>
+                <w:kern w:val="2"/>
+                <w:sz w:val="24"/>
+                <w:szCs w:val="24"/>
+                <w:lang w:val="en-US"/>
+                <w14:ligatures w14:val="standardContextual"/>
               </w:rPr>
               <w:tab/>
             </w:r>
             <w:r>
               <w:rPr>
+                <w:rStyle w:val="a5"/>
+                <w:rFonts w:ascii="Times New Roman" w:eastAsia="Arial" w:hAnsi="Times New Roman" w:cs="Times New Roman"/>
+                <w:noProof/>
+              </w:rPr>
+              <w:t>Obiectivele laboratorului</w:t>
+            </w:r>
+            <w:r>
+              <w:rPr>
+                <w:noProof/>
+                <w:webHidden/>
+              </w:rPr>
+              <w:tab/>
+            </w:r>
+            <w:r>
+              <w:rPr>
                 <w:noProof/>
                 <w:webHidden/>
               </w:rPr>
@@ -934,7 +956,7 @@
                 <w:noProof/>
                 <w:webHidden/>
               </w:rPr>
-              <w:instrText xml:space="preserve"> PAGEREF _Toc184328922 \h </w:instrText>
+              <w:instrText xml:space="preserve"> PAGEREF _Toc184825455 \h </w:instrText>
             </w:r>
             <w:r>
               <w:rPr>
@@ -978,11 +1000,11 @@
               <w14:ligatures w14:val="standardContextual"/>
             </w:rPr>
           </w:pPr>
-          <w:hyperlink w:anchor="_Toc184328923" w:history="1">
+          <w:hyperlink w:anchor="_Toc184825456" w:history="1">
             <w:r>
               <w:rPr>
                 <w:rStyle w:val="a5"/>
-                <w:rFonts w:eastAsia="Arial"/>
+                <w:rFonts w:ascii="Times New Roman" w:eastAsia="Arial" w:hAnsi="Times New Roman" w:cs="Times New Roman"/>
                 <w:noProof/>
               </w:rPr>
               <w:t>1.2. Descrierea sarcinilor de laborator</w:t>
@@ -1006,7 +1028,7 @@
                 <w:noProof/>
                 <w:webHidden/>
               </w:rPr>
-              <w:instrText xml:space="preserve"> PAGEREF _Toc184328923 \h </w:instrText>
+              <w:instrText xml:space="preserve"> PAGEREF _Toc184825456 \h </w:instrText>
             </w:r>
             <w:r>
               <w:rPr>
@@ -1050,11 +1072,11 @@
               <w14:ligatures w14:val="standardContextual"/>
             </w:rPr>
           </w:pPr>
-          <w:hyperlink w:anchor="_Toc184328924" w:history="1">
+          <w:hyperlink w:anchor="_Toc184825457" w:history="1">
             <w:r>
               <w:rPr>
                 <w:rStyle w:val="a5"/>
-                <w:rFonts w:eastAsia="Arial"/>
+                <w:rFonts w:ascii="Times New Roman" w:eastAsia="Arial" w:hAnsi="Times New Roman" w:cs="Times New Roman"/>
                 <w:b/>
                 <w:bCs/>
                 <w:noProof/>
@@ -1080,7 +1102,7 @@
                 <w:noProof/>
                 <w:webHidden/>
               </w:rPr>
-              <w:instrText xml:space="preserve"> PAGEREF _Toc184328924 \h </w:instrText>
+              <w:instrText xml:space="preserve"> PAGEREF _Toc184825457 \h </w:instrText>
             </w:r>
             <w:r>
               <w:rPr>
@@ -1100,7 +1122,7 @@
                 <w:noProof/>
                 <w:webHidden/>
               </w:rPr>
-              <w:t>2</w:t>
+              <w:t>3</w:t>
             </w:r>
             <w:r>
               <w:rPr>
@@ -1124,11 +1146,11 @@
               <w14:ligatures w14:val="standardContextual"/>
             </w:rPr>
           </w:pPr>
-          <w:hyperlink w:anchor="_Toc184328925" w:history="1">
+          <w:hyperlink w:anchor="_Toc184825458" w:history="1">
             <w:r>
               <w:rPr>
                 <w:rStyle w:val="a5"/>
-                <w:rFonts w:eastAsia="Arial"/>
+                <w:rFonts w:ascii="Times New Roman" w:eastAsia="Arial" w:hAnsi="Times New Roman" w:cs="Times New Roman"/>
                 <w:noProof/>
               </w:rPr>
               <w:t>2.1. Definiția cerințelor funcționale</w:t>
@@ -1152,7 +1174,7 @@
                 <w:noProof/>
                 <w:webHidden/>
               </w:rPr>
-              <w:instrText xml:space="preserve"> PAGEREF _Toc184328925 \h </w:instrText>
+              <w:instrText xml:space="preserve"> PAGEREF _Toc184825458 \h </w:instrText>
             </w:r>
             <w:r>
               <w:rPr>
@@ -1172,7 +1194,7 @@
                 <w:noProof/>
                 <w:webHidden/>
               </w:rPr>
-              <w:t>2</w:t>
+              <w:t>4</w:t>
             </w:r>
             <w:r>
               <w:rPr>
@@ -1196,11 +1218,11 @@
               <w14:ligatures w14:val="standardContextual"/>
             </w:rPr>
           </w:pPr>
-          <w:hyperlink w:anchor="_Toc184328926" w:history="1">
+          <w:hyperlink w:anchor="_Toc184825459" w:history="1">
             <w:r>
               <w:rPr>
                 <w:rStyle w:val="a5"/>
-                <w:rFonts w:eastAsia="Arial"/>
+                <w:rFonts w:ascii="Times New Roman" w:eastAsia="Arial" w:hAnsi="Times New Roman" w:cs="Times New Roman"/>
                 <w:noProof/>
               </w:rPr>
               <w:t>2.2. Metodologia de modelare a cerințelor funcționale</w:t>
@@ -1224,7 +1246,7 @@
                 <w:noProof/>
                 <w:webHidden/>
               </w:rPr>
-              <w:instrText xml:space="preserve"> PAGEREF _Toc184328926 \h </w:instrText>
+              <w:instrText xml:space="preserve"> PAGEREF _Toc184825459 \h </w:instrText>
             </w:r>
             <w:r>
               <w:rPr>
@@ -1244,7 +1266,7 @@
                 <w:noProof/>
                 <w:webHidden/>
               </w:rPr>
-              <w:t>2</w:t>
+              <w:t>4</w:t>
             </w:r>
             <w:r>
               <w:rPr>
@@ -1268,11 +1290,11 @@
               <w14:ligatures w14:val="standardContextual"/>
             </w:rPr>
           </w:pPr>
-          <w:hyperlink w:anchor="_Toc184328927" w:history="1">
+          <w:hyperlink w:anchor="_Toc184825460" w:history="1">
             <w:r>
               <w:rPr>
                 <w:rStyle w:val="a5"/>
-                <w:rFonts w:eastAsia="Arial"/>
+                <w:rFonts w:ascii="Times New Roman" w:eastAsia="Arial" w:hAnsi="Times New Roman" w:cs="Times New Roman"/>
                 <w:noProof/>
               </w:rPr>
               <w:t>2.3. Exemple de cerințe funcționale</w:t>
@@ -1296,7 +1318,7 @@
                 <w:noProof/>
                 <w:webHidden/>
               </w:rPr>
-              <w:instrText xml:space="preserve"> PAGEREF _Toc184328927 \h </w:instrText>
+              <w:instrText xml:space="preserve"> PAGEREF _Toc184825460 \h </w:instrText>
             </w:r>
             <w:r>
               <w:rPr>
@@ -1316,7 +1338,7 @@
                 <w:noProof/>
                 <w:webHidden/>
               </w:rPr>
-              <w:t>2</w:t>
+              <w:t>5</w:t>
             </w:r>
             <w:r>
               <w:rPr>
@@ -1340,11 +1362,11 @@
               <w14:ligatures w14:val="standardContextual"/>
             </w:rPr>
           </w:pPr>
-          <w:hyperlink w:anchor="_Toc184328928" w:history="1">
+          <w:hyperlink w:anchor="_Toc184825461" w:history="1">
             <w:r>
               <w:rPr>
                 <w:rStyle w:val="a5"/>
-                <w:rFonts w:eastAsia="Arial"/>
+                <w:rFonts w:ascii="Times New Roman" w:eastAsia="Arial" w:hAnsi="Times New Roman" w:cs="Times New Roman"/>
                 <w:noProof/>
               </w:rPr>
               <w:t>2.4. Identificarea entităților și a relațiilor</w:t>
@@ -1368,7 +1390,7 @@
                 <w:noProof/>
                 <w:webHidden/>
               </w:rPr>
-              <w:instrText xml:space="preserve"> PAGEREF _Toc184328928 \h </w:instrText>
+              <w:instrText xml:space="preserve"> PAGEREF _Toc184825461 \h </w:instrText>
             </w:r>
             <w:r>
               <w:rPr>
@@ -1388,7 +1410,7 @@
                 <w:noProof/>
                 <w:webHidden/>
               </w:rPr>
-              <w:t>2</w:t>
+              <w:t>6</w:t>
             </w:r>
             <w:r>
               <w:rPr>
@@ -1412,11 +1434,11 @@
               <w14:ligatures w14:val="standardContextual"/>
             </w:rPr>
           </w:pPr>
-          <w:hyperlink w:anchor="_Toc184328929" w:history="1">
+          <w:hyperlink w:anchor="_Toc184825462" w:history="1">
             <w:r>
               <w:rPr>
                 <w:rStyle w:val="a5"/>
-                <w:rFonts w:eastAsia="Arial"/>
+                <w:rFonts w:ascii="Times New Roman" w:eastAsia="Arial" w:hAnsi="Times New Roman" w:cs="Times New Roman"/>
                 <w:noProof/>
               </w:rPr>
               <w:t>2.5. Diagrama Relație - Entitate (ERD)</w:t>
@@ -1440,7 +1462,7 @@
                 <w:noProof/>
                 <w:webHidden/>
               </w:rPr>
-              <w:instrText xml:space="preserve"> PAGEREF _Toc184328929 \h </w:instrText>
+              <w:instrText xml:space="preserve"> PAGEREF _Toc184825462 \h </w:instrText>
             </w:r>
             <w:r>
               <w:rPr>
@@ -1460,7 +1482,7 @@
                 <w:noProof/>
                 <w:webHidden/>
               </w:rPr>
-              <w:t>2</w:t>
+              <w:t>7</w:t>
             </w:r>
             <w:r>
               <w:rPr>
@@ -1484,11 +1506,11 @@
               <w14:ligatures w14:val="standardContextual"/>
             </w:rPr>
           </w:pPr>
-          <w:hyperlink w:anchor="_Toc184328930" w:history="1">
+          <w:hyperlink w:anchor="_Toc184825463" w:history="1">
             <w:r>
               <w:rPr>
                 <w:rStyle w:val="a5"/>
-                <w:rFonts w:eastAsia="Arial"/>
+                <w:rFonts w:ascii="Times New Roman" w:eastAsia="Arial" w:hAnsi="Times New Roman" w:cs="Times New Roman"/>
                 <w:noProof/>
               </w:rPr>
               <w:t>Sarcina 3: Identificarea și Modelarea Fluxului de Date</w:t>
@@ -1512,7 +1534,7 @@
                 <w:noProof/>
                 <w:webHidden/>
               </w:rPr>
-              <w:instrText xml:space="preserve"> PAGEREF _Toc184328930 \h </w:instrText>
+              <w:instrText xml:space="preserve"> PAGEREF _Toc184825463 \h </w:instrText>
             </w:r>
             <w:r>
               <w:rPr>
@@ -1532,7 +1554,7 @@
                 <w:noProof/>
                 <w:webHidden/>
               </w:rPr>
-              <w:t>2</w:t>
+              <w:t>8</w:t>
             </w:r>
             <w:r>
               <w:rPr>
@@ -1556,11 +1578,13 @@
               <w14:ligatures w14:val="standardContextual"/>
             </w:rPr>
           </w:pPr>
-          <w:hyperlink w:anchor="_Toc184328931" w:history="1">
+          <w:hyperlink w:anchor="_Toc184825464" w:history="1">
             <w:r>
               <w:rPr>
                 <w:rStyle w:val="a5"/>
-                <w:rFonts w:eastAsia="Arial"/>
+                <w:rFonts w:ascii="Times New Roman" w:eastAsia="Arial" w:hAnsi="Times New Roman" w:cs="Times New Roman"/>
+                <w:b/>
+                <w:bCs/>
                 <w:noProof/>
               </w:rPr>
               <w:t>3.1. Definiția fluxului de date</w:t>
@@ -1584,7 +1608,7 @@
                 <w:noProof/>
                 <w:webHidden/>
               </w:rPr>
-              <w:instrText xml:space="preserve"> PAGEREF _Toc184328931 \h </w:instrText>
+              <w:instrText xml:space="preserve"> PAGEREF _Toc184825464 \h </w:instrText>
             </w:r>
             <w:r>
               <w:rPr>
@@ -1604,7 +1628,7 @@
                 <w:noProof/>
                 <w:webHidden/>
               </w:rPr>
-              <w:t>2</w:t>
+              <w:t>8</w:t>
             </w:r>
             <w:r>
               <w:rPr>
@@ -1628,11 +1652,11 @@
               <w14:ligatures w14:val="standardContextual"/>
             </w:rPr>
           </w:pPr>
-          <w:hyperlink w:anchor="_Toc184328932" w:history="1">
+          <w:hyperlink w:anchor="_Toc184825465" w:history="1">
             <w:r>
               <w:rPr>
                 <w:rStyle w:val="a5"/>
-                <w:rFonts w:eastAsia="Arial"/>
+                <w:rFonts w:ascii="Times New Roman" w:eastAsia="Arial" w:hAnsi="Times New Roman" w:cs="Times New Roman"/>
                 <w:noProof/>
               </w:rPr>
               <w:t>3.2. Metodologia de modelare a fluxului de date</w:t>
@@ -1656,7 +1680,7 @@
                 <w:noProof/>
                 <w:webHidden/>
               </w:rPr>
-              <w:instrText xml:space="preserve"> PAGEREF _Toc184328932 \h </w:instrText>
+              <w:instrText xml:space="preserve"> PAGEREF _Toc184825465 \h </w:instrText>
             </w:r>
             <w:r>
               <w:rPr>
@@ -1676,7 +1700,7 @@
                 <w:noProof/>
                 <w:webHidden/>
               </w:rPr>
-              <w:t>2</w:t>
+              <w:t>9</w:t>
             </w:r>
             <w:r>
               <w:rPr>
@@ -1700,11 +1724,11 @@
               <w14:ligatures w14:val="standardContextual"/>
             </w:rPr>
           </w:pPr>
-          <w:hyperlink w:anchor="_Toc184328933" w:history="1">
+          <w:hyperlink w:anchor="_Toc184825466" w:history="1">
             <w:r>
               <w:rPr>
                 <w:rStyle w:val="a5"/>
-                <w:rFonts w:eastAsia="Arial"/>
+                <w:rFonts w:ascii="Times New Roman" w:eastAsia="Arial" w:hAnsi="Times New Roman" w:cs="Times New Roman"/>
                 <w:noProof/>
               </w:rPr>
               <w:t>3.3. Exemple de fluxuri de date</w:t>
@@ -1728,7 +1752,7 @@
                 <w:noProof/>
                 <w:webHidden/>
               </w:rPr>
-              <w:instrText xml:space="preserve"> PAGEREF _Toc184328933 \h </w:instrText>
+              <w:instrText xml:space="preserve"> PAGEREF _Toc184825466 \h </w:instrText>
             </w:r>
             <w:r>
               <w:rPr>
@@ -1748,7 +1772,7 @@
                 <w:noProof/>
                 <w:webHidden/>
               </w:rPr>
-              <w:t>2</w:t>
+              <w:t>10</w:t>
             </w:r>
             <w:r>
               <w:rPr>
@@ -1772,11 +1796,11 @@
               <w14:ligatures w14:val="standardContextual"/>
             </w:rPr>
           </w:pPr>
-          <w:hyperlink w:anchor="_Toc184328934" w:history="1">
+          <w:hyperlink w:anchor="_Toc184825467" w:history="1">
             <w:r>
               <w:rPr>
                 <w:rStyle w:val="a5"/>
-                <w:rFonts w:eastAsia="Arial"/>
+                <w:rFonts w:ascii="Times New Roman" w:eastAsia="Arial" w:hAnsi="Times New Roman" w:cs="Times New Roman"/>
                 <w:noProof/>
               </w:rPr>
               <w:t>3.4. Diagrama Fluxului de Date (DFD)</w:t>
@@ -1800,7 +1824,7 @@
                 <w:noProof/>
                 <w:webHidden/>
               </w:rPr>
-              <w:instrText xml:space="preserve"> PAGEREF _Toc184328934 \h </w:instrText>
+              <w:instrText xml:space="preserve"> PAGEREF _Toc184825467 \h </w:instrText>
             </w:r>
             <w:r>
               <w:rPr>
@@ -1820,7 +1844,7 @@
                 <w:noProof/>
                 <w:webHidden/>
               </w:rPr>
-              <w:t>2</w:t>
+              <w:t>11</w:t>
             </w:r>
             <w:r>
               <w:rPr>
@@ -1844,14 +1868,14 @@
               <w14:ligatures w14:val="standardContextual"/>
             </w:rPr>
           </w:pPr>
-          <w:hyperlink w:anchor="_Toc184328935" w:history="1">
+          <w:hyperlink w:anchor="_Toc184825468" w:history="1">
             <w:r>
               <w:rPr>
                 <w:rStyle w:val="a5"/>
-                <w:rFonts w:eastAsia="Arial"/>
-                <w:noProof/>
-              </w:rPr>
-              <w:t>3.5. Realizarea și detalierea nivelurilor DFD</w:t>
+                <w:rFonts w:ascii="Times New Roman" w:eastAsia="Arial" w:hAnsi="Times New Roman" w:cs="Times New Roman"/>
+                <w:noProof/>
+              </w:rPr>
+              <w:t>Sarcina 4: Identificarea Cerințelor Nonfuncționale</w:t>
             </w:r>
             <w:r>
               <w:rPr>
@@ -1872,7 +1896,7 @@
                 <w:noProof/>
                 <w:webHidden/>
               </w:rPr>
-              <w:instrText xml:space="preserve"> PAGEREF _Toc184328935 \h </w:instrText>
+              <w:instrText xml:space="preserve"> PAGEREF _Toc184825468 \h </w:instrText>
             </w:r>
             <w:r>
               <w:rPr>
@@ -1892,7 +1916,7 @@
                 <w:noProof/>
                 <w:webHidden/>
               </w:rPr>
-              <w:t>2</w:t>
+              <w:t>12</w:t>
             </w:r>
             <w:r>
               <w:rPr>
@@ -1916,14 +1940,14 @@
               <w14:ligatures w14:val="standardContextual"/>
             </w:rPr>
           </w:pPr>
-          <w:hyperlink w:anchor="_Toc184328936" w:history="1">
+          <w:hyperlink w:anchor="_Toc184825469" w:history="1">
             <w:r>
               <w:rPr>
                 <w:rStyle w:val="a5"/>
-                <w:rFonts w:eastAsia="Arial"/>
-                <w:noProof/>
-              </w:rPr>
-              <w:t>Sarcina 4: Identificarea Cerințelor Nonfuncționale</w:t>
+                <w:rFonts w:ascii="Times New Roman" w:eastAsia="Arial" w:hAnsi="Times New Roman" w:cs="Times New Roman"/>
+                <w:noProof/>
+              </w:rPr>
+              <w:t>4.1. Definiția cerințelor nonfuncționale</w:t>
             </w:r>
             <w:r>
               <w:rPr>
@@ -1944,7 +1968,7 @@
                 <w:noProof/>
                 <w:webHidden/>
               </w:rPr>
-              <w:instrText xml:space="preserve"> PAGEREF _Toc184328936 \h </w:instrText>
+              <w:instrText xml:space="preserve"> PAGEREF _Toc184825469 \h </w:instrText>
             </w:r>
             <w:r>
               <w:rPr>
@@ -1964,7 +1988,7 @@
                 <w:noProof/>
                 <w:webHidden/>
               </w:rPr>
-              <w:t>2</w:t>
+              <w:t>12</w:t>
             </w:r>
             <w:r>
               <w:rPr>
@@ -1988,14 +2012,14 @@
               <w14:ligatures w14:val="standardContextual"/>
             </w:rPr>
           </w:pPr>
-          <w:hyperlink w:anchor="_Toc184328937" w:history="1">
+          <w:hyperlink w:anchor="_Toc184825470" w:history="1">
             <w:r>
               <w:rPr>
                 <w:rStyle w:val="a5"/>
-                <w:rFonts w:eastAsia="Arial"/>
-                <w:noProof/>
-              </w:rPr>
-              <w:t>4.1. Definiția cerințelor nonfuncționale</w:t>
+                <w:rFonts w:ascii="Times New Roman" w:eastAsia="Arial" w:hAnsi="Times New Roman" w:cs="Times New Roman"/>
+                <w:noProof/>
+              </w:rPr>
+              <w:t>4.2. Exemple de cerințe nonfuncționale</w:t>
             </w:r>
             <w:r>
               <w:rPr>
@@ -2016,7 +2040,7 @@
                 <w:noProof/>
                 <w:webHidden/>
               </w:rPr>
-              <w:instrText xml:space="preserve"> PAGEREF _Toc184328937 \h </w:instrText>
+              <w:instrText xml:space="preserve"> PAGEREF _Toc184825470 \h </w:instrText>
             </w:r>
             <w:r>
               <w:rPr>
@@ -2036,7 +2060,7 @@
                 <w:noProof/>
                 <w:webHidden/>
               </w:rPr>
-              <w:t>2</w:t>
+              <w:t>13</w:t>
             </w:r>
             <w:r>
               <w:rPr>
@@ -2060,14 +2084,14 @@
               <w14:ligatures w14:val="standardContextual"/>
             </w:rPr>
           </w:pPr>
-          <w:hyperlink w:anchor="_Toc184328938" w:history="1">
+          <w:hyperlink w:anchor="_Toc184825471" w:history="1">
             <w:r>
               <w:rPr>
                 <w:rStyle w:val="a5"/>
-                <w:rFonts w:eastAsia="Arial"/>
-                <w:noProof/>
-              </w:rPr>
-              <w:t>4.2. Tipuri de cerințe nonfuncționale</w:t>
+                <w:rFonts w:ascii="Times New Roman" w:eastAsia="Arial" w:hAnsi="Times New Roman" w:cs="Times New Roman"/>
+                <w:noProof/>
+              </w:rPr>
+              <w:t>Sarcina 5: Decompoziția Lucrărilor la Realizarea Cerințelor</w:t>
             </w:r>
             <w:r>
               <w:rPr>
@@ -2088,7 +2112,7 @@
                 <w:noProof/>
                 <w:webHidden/>
               </w:rPr>
-              <w:instrText xml:space="preserve"> PAGEREF _Toc184328938 \h </w:instrText>
+              <w:instrText xml:space="preserve"> PAGEREF _Toc184825471 \h </w:instrText>
             </w:r>
             <w:r>
               <w:rPr>
@@ -2108,7 +2132,7 @@
                 <w:noProof/>
                 <w:webHidden/>
               </w:rPr>
-              <w:t>2</w:t>
+              <w:t>14</w:t>
             </w:r>
             <w:r>
               <w:rPr>
@@ -2132,14 +2156,14 @@
               <w14:ligatures w14:val="standardContextual"/>
             </w:rPr>
           </w:pPr>
-          <w:hyperlink w:anchor="_Toc184328939" w:history="1">
+          <w:hyperlink w:anchor="_Toc184825472" w:history="1">
             <w:r>
               <w:rPr>
                 <w:rStyle w:val="a5"/>
-                <w:rFonts w:eastAsia="Arial"/>
-                <w:noProof/>
-              </w:rPr>
-              <w:t>4.3. Exemple de cerințe nonfuncționale</w:t>
+                <w:rFonts w:ascii="Times New Roman" w:eastAsia="Arial" w:hAnsi="Times New Roman" w:cs="Times New Roman"/>
+                <w:noProof/>
+              </w:rPr>
+              <w:t>5.1. Definiția decompoziției lucrărilor</w:t>
             </w:r>
             <w:r>
               <w:rPr>
@@ -2160,7 +2184,7 @@
                 <w:noProof/>
                 <w:webHidden/>
               </w:rPr>
-              <w:instrText xml:space="preserve"> PAGEREF _Toc184328939 \h </w:instrText>
+              <w:instrText xml:space="preserve"> PAGEREF _Toc184825472 \h </w:instrText>
             </w:r>
             <w:r>
               <w:rPr>
@@ -2180,7 +2204,7 @@
                 <w:noProof/>
                 <w:webHidden/>
               </w:rPr>
-              <w:t>2</w:t>
+              <w:t>14</w:t>
             </w:r>
             <w:r>
               <w:rPr>
@@ -2204,14 +2228,16 @@
               <w14:ligatures w14:val="standardContextual"/>
             </w:rPr>
           </w:pPr>
-          <w:hyperlink w:anchor="_Toc184328940" w:history="1">
+          <w:hyperlink w:anchor="_Toc184825473" w:history="1">
             <w:r>
               <w:rPr>
                 <w:rStyle w:val="a5"/>
-                <w:rFonts w:eastAsia="Arial"/>
-                <w:noProof/>
-              </w:rPr>
-              <w:t>Sarcina 5: Decompoziția Lucrărilor la Realizarea Cerințelor</w:t>
+                <w:rFonts w:ascii="Times New Roman" w:eastAsia="Arial" w:hAnsi="Times New Roman" w:cs="Times New Roman"/>
+                <w:b/>
+                <w:bCs/>
+                <w:noProof/>
+              </w:rPr>
+              <w:t>5.2. Metodologia de decompoziție</w:t>
             </w:r>
             <w:r>
               <w:rPr>
@@ -2232,7 +2258,7 @@
                 <w:noProof/>
                 <w:webHidden/>
               </w:rPr>
-              <w:instrText xml:space="preserve"> PAGEREF _Toc184328940 \h </w:instrText>
+              <w:instrText xml:space="preserve"> PAGEREF _Toc184825473 \h </w:instrText>
             </w:r>
             <w:r>
               <w:rPr>
@@ -2252,7 +2278,7 @@
                 <w:noProof/>
                 <w:webHidden/>
               </w:rPr>
-              <w:t>2</w:t>
+              <w:t>14</w:t>
             </w:r>
             <w:r>
               <w:rPr>
@@ -2276,14 +2302,16 @@
               <w14:ligatures w14:val="standardContextual"/>
             </w:rPr>
           </w:pPr>
-          <w:hyperlink w:anchor="_Toc184328941" w:history="1">
+          <w:hyperlink w:anchor="_Toc184825474" w:history="1">
             <w:r>
               <w:rPr>
                 <w:rStyle w:val="a5"/>
-                <w:rFonts w:eastAsia="Arial"/>
-                <w:noProof/>
-              </w:rPr>
-              <w:t>5.1. Definiția decompoziției lucrărilor</w:t>
+                <w:rFonts w:ascii="Times New Roman" w:eastAsia="Arial" w:hAnsi="Times New Roman" w:cs="Times New Roman"/>
+                <w:b/>
+                <w:bCs/>
+                <w:noProof/>
+              </w:rPr>
+              <w:t>5.3. Exemple de decompoziție a sarcinilor</w:t>
             </w:r>
             <w:r>
               <w:rPr>
@@ -2304,7 +2332,7 @@
                 <w:noProof/>
                 <w:webHidden/>
               </w:rPr>
-              <w:instrText xml:space="preserve"> PAGEREF _Toc184328941 \h </w:instrText>
+              <w:instrText xml:space="preserve"> PAGEREF _Toc184825474 \h </w:instrText>
             </w:r>
             <w:r>
               <w:rPr>
@@ -2324,7 +2352,7 @@
                 <w:noProof/>
                 <w:webHidden/>
               </w:rPr>
-              <w:t>2</w:t>
+              <w:t>16</w:t>
             </w:r>
             <w:r>
               <w:rPr>
@@ -2348,384 +2376,16 @@
               <w14:ligatures w14:val="standardContextual"/>
             </w:rPr>
           </w:pPr>
-          <w:hyperlink w:anchor="_Toc184328942" w:history="1">
+          <w:hyperlink w:anchor="_Toc184825475" w:history="1">
             <w:r>
               <w:rPr>
                 <w:rStyle w:val="a5"/>
-                <w:rFonts w:eastAsia="Arial"/>
-                <w:noProof/>
-              </w:rPr>
-              <w:t>5.2. Metodologia de decompoziție</w:t>
-            </w:r>
-            <w:r>
-              <w:rPr>
-                <w:noProof/>
-                <w:webHidden/>
-              </w:rPr>
-              <w:tab/>
-            </w:r>
-            <w:r>
-              <w:rPr>
-                <w:noProof/>
-                <w:webHidden/>
-              </w:rPr>
-              <w:fldChar w:fldCharType="begin"/>
-            </w:r>
-            <w:r>
-              <w:rPr>
-                <w:noProof/>
-                <w:webHidden/>
-              </w:rPr>
-              <w:instrText xml:space="preserve"> PAGEREF _Toc184328942 \h </w:instrText>
-            </w:r>
-            <w:r>
-              <w:rPr>
-                <w:noProof/>
-                <w:webHidden/>
-              </w:rPr>
-            </w:r>
-            <w:r>
-              <w:rPr>
-                <w:noProof/>
-                <w:webHidden/>
-              </w:rPr>
-              <w:fldChar w:fldCharType="separate"/>
-            </w:r>
-            <w:r>
-              <w:rPr>
-                <w:noProof/>
-                <w:webHidden/>
-              </w:rPr>
-              <w:t>2</w:t>
-            </w:r>
-            <w:r>
-              <w:rPr>
-                <w:noProof/>
-                <w:webHidden/>
-              </w:rPr>
-              <w:fldChar w:fldCharType="end"/>
-            </w:r>
-          </w:hyperlink>
-        </w:p>
-        <w:p>
-          <w:pPr>
-            <w:pStyle w:val="21"/>
-            <w:rPr>
-              <w:rFonts w:asciiTheme="minorHAnsi" w:eastAsiaTheme="minorEastAsia" w:hAnsiTheme="minorHAnsi" w:cstheme="minorBidi"/>
-              <w:noProof/>
-              <w:kern w:val="2"/>
-              <w:sz w:val="24"/>
-              <w:szCs w:val="24"/>
-              <w:lang w:val="en-US"/>
-              <w14:ligatures w14:val="standardContextual"/>
-            </w:rPr>
-          </w:pPr>
-          <w:hyperlink w:anchor="_Toc184328943" w:history="1">
-            <w:r>
-              <w:rPr>
-                <w:rStyle w:val="a5"/>
-                <w:rFonts w:eastAsia="Arial"/>
-                <w:noProof/>
-              </w:rPr>
-              <w:t>5.3. Exemple de decompoziție a sarcinilor</w:t>
-            </w:r>
-            <w:r>
-              <w:rPr>
-                <w:noProof/>
-                <w:webHidden/>
-              </w:rPr>
-              <w:tab/>
-            </w:r>
-            <w:r>
-              <w:rPr>
-                <w:noProof/>
-                <w:webHidden/>
-              </w:rPr>
-              <w:fldChar w:fldCharType="begin"/>
-            </w:r>
-            <w:r>
-              <w:rPr>
-                <w:noProof/>
-                <w:webHidden/>
-              </w:rPr>
-              <w:instrText xml:space="preserve"> PAGEREF _Toc184328943 \h </w:instrText>
-            </w:r>
-            <w:r>
-              <w:rPr>
-                <w:noProof/>
-                <w:webHidden/>
-              </w:rPr>
-            </w:r>
-            <w:r>
-              <w:rPr>
-                <w:noProof/>
-                <w:webHidden/>
-              </w:rPr>
-              <w:fldChar w:fldCharType="separate"/>
-            </w:r>
-            <w:r>
-              <w:rPr>
-                <w:noProof/>
-                <w:webHidden/>
-              </w:rPr>
-              <w:t>2</w:t>
-            </w:r>
-            <w:r>
-              <w:rPr>
-                <w:noProof/>
-                <w:webHidden/>
-              </w:rPr>
-              <w:fldChar w:fldCharType="end"/>
-            </w:r>
-          </w:hyperlink>
-        </w:p>
-        <w:p>
-          <w:pPr>
-            <w:pStyle w:val="21"/>
-            <w:rPr>
-              <w:rFonts w:asciiTheme="minorHAnsi" w:eastAsiaTheme="minorEastAsia" w:hAnsiTheme="minorHAnsi" w:cstheme="minorBidi"/>
-              <w:noProof/>
-              <w:kern w:val="2"/>
-              <w:sz w:val="24"/>
-              <w:szCs w:val="24"/>
-              <w:lang w:val="en-US"/>
-              <w14:ligatures w14:val="standardContextual"/>
-            </w:rPr>
-          </w:pPr>
-          <w:hyperlink w:anchor="_Toc184328944" w:history="1">
-            <w:r>
-              <w:rPr>
-                <w:rStyle w:val="a5"/>
-                <w:rFonts w:eastAsia="Arial"/>
-                <w:noProof/>
-              </w:rPr>
-              <w:t>Sarcina 6: Diagrama Use Case</w:t>
-            </w:r>
-            <w:r>
-              <w:rPr>
-                <w:noProof/>
-                <w:webHidden/>
-              </w:rPr>
-              <w:tab/>
-            </w:r>
-            <w:r>
-              <w:rPr>
-                <w:noProof/>
-                <w:webHidden/>
-              </w:rPr>
-              <w:fldChar w:fldCharType="begin"/>
-            </w:r>
-            <w:r>
-              <w:rPr>
-                <w:noProof/>
-                <w:webHidden/>
-              </w:rPr>
-              <w:instrText xml:space="preserve"> PAGEREF _Toc184328944 \h </w:instrText>
-            </w:r>
-            <w:r>
-              <w:rPr>
-                <w:noProof/>
-                <w:webHidden/>
-              </w:rPr>
-            </w:r>
-            <w:r>
-              <w:rPr>
-                <w:noProof/>
-                <w:webHidden/>
-              </w:rPr>
-              <w:fldChar w:fldCharType="separate"/>
-            </w:r>
-            <w:r>
-              <w:rPr>
-                <w:noProof/>
-                <w:webHidden/>
-              </w:rPr>
-              <w:t>2</w:t>
-            </w:r>
-            <w:r>
-              <w:rPr>
-                <w:noProof/>
-                <w:webHidden/>
-              </w:rPr>
-              <w:fldChar w:fldCharType="end"/>
-            </w:r>
-          </w:hyperlink>
-        </w:p>
-        <w:p>
-          <w:pPr>
-            <w:pStyle w:val="21"/>
-            <w:rPr>
-              <w:rFonts w:asciiTheme="minorHAnsi" w:eastAsiaTheme="minorEastAsia" w:hAnsiTheme="minorHAnsi" w:cstheme="minorBidi"/>
-              <w:noProof/>
-              <w:kern w:val="2"/>
-              <w:sz w:val="24"/>
-              <w:szCs w:val="24"/>
-              <w:lang w:val="en-US"/>
-              <w14:ligatures w14:val="standardContextual"/>
-            </w:rPr>
-          </w:pPr>
-          <w:hyperlink w:anchor="_Toc184328945" w:history="1">
-            <w:r>
-              <w:rPr>
-                <w:rStyle w:val="a5"/>
-                <w:rFonts w:eastAsia="Arial"/>
-                <w:noProof/>
-              </w:rPr>
-              <w:t>6.1. Descrierea și importanța diagramei Use Case</w:t>
-            </w:r>
-            <w:r>
-              <w:rPr>
-                <w:noProof/>
-                <w:webHidden/>
-              </w:rPr>
-              <w:tab/>
-            </w:r>
-            <w:r>
-              <w:rPr>
-                <w:noProof/>
-                <w:webHidden/>
-              </w:rPr>
-              <w:fldChar w:fldCharType="begin"/>
-            </w:r>
-            <w:r>
-              <w:rPr>
-                <w:noProof/>
-                <w:webHidden/>
-              </w:rPr>
-              <w:instrText xml:space="preserve"> PAGEREF _Toc184328945 \h </w:instrText>
-            </w:r>
-            <w:r>
-              <w:rPr>
-                <w:noProof/>
-                <w:webHidden/>
-              </w:rPr>
-            </w:r>
-            <w:r>
-              <w:rPr>
-                <w:noProof/>
-                <w:webHidden/>
-              </w:rPr>
-              <w:fldChar w:fldCharType="separate"/>
-            </w:r>
-            <w:r>
-              <w:rPr>
-                <w:noProof/>
-                <w:webHidden/>
-              </w:rPr>
-              <w:t>2</w:t>
-            </w:r>
-            <w:r>
-              <w:rPr>
-                <w:noProof/>
-                <w:webHidden/>
-              </w:rPr>
-              <w:fldChar w:fldCharType="end"/>
-            </w:r>
-          </w:hyperlink>
-        </w:p>
-        <w:p>
-          <w:pPr>
-            <w:pStyle w:val="21"/>
-            <w:rPr>
-              <w:rFonts w:asciiTheme="minorHAnsi" w:eastAsiaTheme="minorEastAsia" w:hAnsiTheme="minorHAnsi" w:cstheme="minorBidi"/>
-              <w:noProof/>
-              <w:kern w:val="2"/>
-              <w:sz w:val="24"/>
-              <w:szCs w:val="24"/>
-              <w:lang w:val="en-US"/>
-              <w14:ligatures w14:val="standardContextual"/>
-            </w:rPr>
-          </w:pPr>
-          <w:hyperlink w:anchor="_Toc184328946" w:history="1">
-            <w:r>
-              <w:rPr>
-                <w:rStyle w:val="a5"/>
-                <w:rFonts w:eastAsia="Arial"/>
-                <w:noProof/>
-              </w:rPr>
-              <w:t>6.2. Crearea diagramei Use Case pentru aplicația proiectului</w:t>
-            </w:r>
-            <w:r>
-              <w:rPr>
-                <w:noProof/>
-                <w:webHidden/>
-              </w:rPr>
-              <w:tab/>
-            </w:r>
-            <w:r>
-              <w:rPr>
-                <w:noProof/>
-                <w:webHidden/>
-              </w:rPr>
-              <w:fldChar w:fldCharType="begin"/>
-            </w:r>
-            <w:r>
-              <w:rPr>
-                <w:noProof/>
-                <w:webHidden/>
-              </w:rPr>
-              <w:instrText xml:space="preserve"> PAGEREF _Toc184328946 \h </w:instrText>
-            </w:r>
-            <w:r>
-              <w:rPr>
-                <w:noProof/>
-                <w:webHidden/>
-              </w:rPr>
-            </w:r>
-            <w:r>
-              <w:rPr>
-                <w:noProof/>
-                <w:webHidden/>
-              </w:rPr>
-              <w:fldChar w:fldCharType="separate"/>
-            </w:r>
-            <w:r>
-              <w:rPr>
-                <w:noProof/>
-                <w:webHidden/>
-              </w:rPr>
-              <w:t>2</w:t>
-            </w:r>
-            <w:r>
-              <w:rPr>
-                <w:noProof/>
-                <w:webHidden/>
-              </w:rPr>
-              <w:fldChar w:fldCharType="end"/>
-            </w:r>
-          </w:hyperlink>
-        </w:p>
-        <w:p>
-          <w:pPr>
-            <w:pStyle w:val="21"/>
-            <w:rPr>
-              <w:rFonts w:asciiTheme="minorHAnsi" w:eastAsiaTheme="minorEastAsia" w:hAnsiTheme="minorHAnsi" w:cstheme="minorBidi"/>
-              <w:noProof/>
-              <w:kern w:val="2"/>
-              <w:sz w:val="24"/>
-              <w:szCs w:val="24"/>
-              <w:lang w:val="en-US"/>
-              <w14:ligatures w14:val="standardContextual"/>
-            </w:rPr>
-          </w:pPr>
-          <w:hyperlink w:anchor="_Toc184328947" w:history="1">
-            <w:r>
-              <w:rPr>
-                <w:rStyle w:val="a5"/>
-                <w:rFonts w:eastAsia="Arial"/>
-                <w:noProof/>
-              </w:rPr>
-              <w:t xml:space="preserve">Sarcina 7: </w:t>
-            </w:r>
-            <w:r>
-              <w:rPr>
-                <w:rStyle w:val="a5"/>
-                <w:rFonts w:eastAsia="Arial"/>
+                <w:rFonts w:ascii="Times New Roman" w:eastAsia="Arial" w:hAnsi="Times New Roman" w:cs="Times New Roman"/>
                 <w:b/>
                 <w:bCs/>
                 <w:noProof/>
               </w:rPr>
-              <w:t>Concluzii</w:t>
+              <w:t>Sarcina 7: Concluzii</w:t>
             </w:r>
             <w:r>
               <w:rPr>
@@ -2746,7 +2406,7 @@
                 <w:noProof/>
                 <w:webHidden/>
               </w:rPr>
-              <w:instrText xml:space="preserve"> PAGEREF _Toc184328947 \h </w:instrText>
+              <w:instrText xml:space="preserve"> PAGEREF _Toc184825475 \h </w:instrText>
             </w:r>
             <w:r>
               <w:rPr>
@@ -2766,7 +2426,7 @@
                 <w:noProof/>
                 <w:webHidden/>
               </w:rPr>
-              <w:t>2</w:t>
+              <w:t>16</w:t>
             </w:r>
             <w:r>
               <w:rPr>
@@ -2789,6 +2449,7 @@
         </w:p>
       </w:sdtContent>
     </w:sdt>
+    <w:bookmarkStart w:id="1" w:name="_Toc184825454" w:displacedByCustomXml="prev"/>
     <w:p>
       <w:pPr>
         <w:pStyle w:val="2"/>
@@ -2800,7 +2461,46 @@
           <w:szCs w:val="28"/>
         </w:rPr>
       </w:pPr>
-      <w:bookmarkStart w:id="1" w:name="_Toc184328921"/>
+    </w:p>
+    <w:p>
+      <w:pPr>
+        <w:rPr>
+          <w:rFonts w:eastAsia="Arial"/>
+        </w:rPr>
+      </w:pPr>
+    </w:p>
+    <w:p>
+      <w:pPr>
+        <w:rPr>
+          <w:rFonts w:eastAsia="Arial"/>
+        </w:rPr>
+      </w:pPr>
+    </w:p>
+    <w:p>
+      <w:pPr>
+        <w:rPr>
+          <w:rFonts w:eastAsia="Arial"/>
+        </w:rPr>
+      </w:pPr>
+    </w:p>
+    <w:p>
+      <w:pPr>
+        <w:rPr>
+          <w:rFonts w:eastAsia="Arial"/>
+        </w:rPr>
+      </w:pPr>
+    </w:p>
+    <w:p>
+      <w:pPr>
+        <w:pStyle w:val="2"/>
+        <w:spacing w:line="360" w:lineRule="auto"/>
+        <w:rPr>
+          <w:rFonts w:ascii="Times New Roman" w:eastAsia="Arial" w:hAnsi="Times New Roman" w:cs="Times New Roman"/>
+          <w:color w:val="auto"/>
+          <w:sz w:val="28"/>
+          <w:szCs w:val="28"/>
+        </w:rPr>
+      </w:pPr>
       <w:r>
         <w:rPr>
           <w:rFonts w:ascii="Times New Roman" w:eastAsia="Arial" w:hAnsi="Times New Roman" w:cs="Times New Roman"/>
@@ -2877,7 +2577,7 @@
           <w:szCs w:val="28"/>
         </w:rPr>
       </w:pPr>
-      <w:bookmarkStart w:id="2" w:name="_Toc184328922"/>
+      <w:bookmarkStart w:id="2" w:name="_Toc184825455"/>
       <w:r>
         <w:rPr>
           <w:rFonts w:ascii="Times New Roman" w:eastAsia="Arial" w:hAnsi="Times New Roman" w:cs="Times New Roman"/>
@@ -3099,7 +2799,7 @@
           <w:szCs w:val="28"/>
         </w:rPr>
       </w:pPr>
-      <w:bookmarkStart w:id="3" w:name="_Toc184328923"/>
+      <w:bookmarkStart w:id="3" w:name="_Toc184825456"/>
       <w:r>
         <w:rPr>
           <w:rFonts w:ascii="Times New Roman" w:eastAsia="Arial" w:hAnsi="Times New Roman" w:cs="Times New Roman"/>
@@ -3474,7 +3174,7 @@
           <w:szCs w:val="28"/>
         </w:rPr>
       </w:pPr>
-      <w:bookmarkStart w:id="4" w:name="_Toc184328924"/>
+      <w:bookmarkStart w:id="4" w:name="_Toc184825457"/>
       <w:r>
         <w:rPr>
           <w:rFonts w:ascii="Times New Roman" w:eastAsia="Arial" w:hAnsi="Times New Roman" w:cs="Times New Roman"/>
@@ -3485,29 +3185,7 @@
           <w:szCs w:val="28"/>
         </w:rPr>
         <w:lastRenderedPageBreak/>
-        <w:t xml:space="preserve">Sarcina </w:t>
-      </w:r>
-      <w:r>
-        <w:rPr>
-          <w:rFonts w:ascii="Times New Roman" w:eastAsia="Arial" w:hAnsi="Times New Roman" w:cs="Times New Roman"/>
-          <w:b/>
-          <w:bCs/>
-          <w:color w:val="auto"/>
-          <w:sz w:val="28"/>
-          <w:szCs w:val="28"/>
-        </w:rPr>
-        <w:t>2</w:t>
-      </w:r>
-      <w:r>
-        <w:rPr>
-          <w:rFonts w:ascii="Times New Roman" w:eastAsia="Arial" w:hAnsi="Times New Roman" w:cs="Times New Roman"/>
-          <w:b/>
-          <w:bCs/>
-          <w:color w:val="auto"/>
-          <w:sz w:val="28"/>
-          <w:szCs w:val="28"/>
-        </w:rPr>
-        <w:t>: Identificarea, Modelarea și Validarea Cerințelor Funcționale</w:t>
+        <w:t>Sarcina 2: Identificarea, Modelarea și Validarea Cerințelor Funcționale</w:t>
       </w:r>
       <w:bookmarkEnd w:id="4"/>
     </w:p>
@@ -3556,7 +3234,7 @@
           <w:szCs w:val="28"/>
         </w:rPr>
       </w:pPr>
-      <w:bookmarkStart w:id="5" w:name="_Toc184328925"/>
+      <w:bookmarkStart w:id="5" w:name="_Toc184825458"/>
       <w:r>
         <w:rPr>
           <w:rFonts w:ascii="Times New Roman" w:eastAsia="Arial" w:hAnsi="Times New Roman" w:cs="Times New Roman"/>
@@ -3765,7 +3443,7 @@
           <w:szCs w:val="28"/>
         </w:rPr>
       </w:pPr>
-      <w:bookmarkStart w:id="6" w:name="_Toc184328926"/>
+      <w:bookmarkStart w:id="6" w:name="_Toc184825459"/>
       <w:r>
         <w:rPr>
           <w:rFonts w:ascii="Times New Roman" w:eastAsia="Arial" w:hAnsi="Times New Roman" w:cs="Times New Roman"/>
@@ -3883,7 +3561,7 @@
           <w:szCs w:val="28"/>
         </w:rPr>
       </w:pPr>
-      <w:bookmarkStart w:id="7" w:name="_Toc184328927"/>
+      <w:bookmarkStart w:id="7" w:name="_Toc184825460"/>
       <w:r>
         <w:rPr>
           <w:rFonts w:ascii="Times New Roman" w:eastAsia="Arial" w:hAnsi="Times New Roman" w:cs="Times New Roman"/>
@@ -4034,7 +3712,7 @@
           <w:szCs w:val="28"/>
         </w:rPr>
       </w:pPr>
-      <w:bookmarkStart w:id="8" w:name="_Toc184328928"/>
+      <w:bookmarkStart w:id="8" w:name="_Toc184825461"/>
       <w:r>
         <w:rPr>
           <w:rFonts w:ascii="Times New Roman" w:eastAsia="Arial" w:hAnsi="Times New Roman" w:cs="Times New Roman"/>
@@ -4400,7 +4078,7 @@
           <w:szCs w:val="28"/>
         </w:rPr>
       </w:pPr>
-      <w:bookmarkStart w:id="9" w:name="_Toc184328929"/>
+      <w:bookmarkStart w:id="9" w:name="_Toc184825462"/>
       <w:r>
         <w:rPr>
           <w:rFonts w:ascii="Times New Roman" w:eastAsia="Arial" w:hAnsi="Times New Roman" w:cs="Times New Roman"/>
@@ -4512,7 +4190,7 @@
           <w:szCs w:val="28"/>
         </w:rPr>
       </w:pPr>
-      <w:bookmarkStart w:id="10" w:name="_Toc184328930"/>
+      <w:bookmarkStart w:id="10" w:name="_Toc184825463"/>
       <w:r>
         <w:rPr>
           <w:rFonts w:ascii="Times New Roman" w:eastAsia="Arial" w:hAnsi="Times New Roman" w:cs="Times New Roman"/>
@@ -4587,7 +4265,7 @@
           <w:szCs w:val="28"/>
         </w:rPr>
       </w:pPr>
-      <w:bookmarkStart w:id="11" w:name="_Toc184328931"/>
+      <w:bookmarkStart w:id="11" w:name="_Toc184825464"/>
       <w:r>
         <w:rPr>
           <w:rFonts w:ascii="Times New Roman" w:eastAsia="Arial" w:hAnsi="Times New Roman" w:cs="Times New Roman"/>
@@ -4662,7 +4340,7 @@
           <w:szCs w:val="28"/>
         </w:rPr>
       </w:pPr>
-      <w:bookmarkStart w:id="12" w:name="_Toc184328932"/>
+      <w:bookmarkStart w:id="12" w:name="_Toc184825465"/>
       <w:r>
         <w:rPr>
           <w:rFonts w:ascii="Times New Roman" w:eastAsia="Arial" w:hAnsi="Times New Roman" w:cs="Times New Roman"/>
@@ -4864,7 +4542,7 @@
           <w:szCs w:val="28"/>
         </w:rPr>
       </w:pPr>
-      <w:bookmarkStart w:id="13" w:name="_Toc184328933"/>
+      <w:bookmarkStart w:id="13" w:name="_Toc184825466"/>
       <w:r>
         <w:rPr>
           <w:rFonts w:ascii="Times New Roman" w:eastAsia="Arial" w:hAnsi="Times New Roman" w:cs="Times New Roman"/>
@@ -5495,7 +5173,7 @@
           <w:szCs w:val="28"/>
         </w:rPr>
       </w:pPr>
-      <w:bookmarkStart w:id="14" w:name="_Toc184328934"/>
+      <w:bookmarkStart w:id="14" w:name="_Toc184825467"/>
       <w:r>
         <w:rPr>
           <w:rFonts w:ascii="Times New Roman" w:eastAsia="Arial" w:hAnsi="Times New Roman" w:cs="Times New Roman"/>
@@ -5794,7 +5472,7 @@
           <w:szCs w:val="28"/>
         </w:rPr>
       </w:pPr>
-      <w:bookmarkStart w:id="15" w:name="_Toc184328936"/>
+      <w:bookmarkStart w:id="15" w:name="_Toc184825468"/>
       <w:r>
         <w:rPr>
           <w:rFonts w:ascii="Times New Roman" w:eastAsia="Arial" w:hAnsi="Times New Roman" w:cs="Times New Roman"/>
@@ -5802,8 +5480,9 @@
           <w:sz w:val="28"/>
           <w:szCs w:val="28"/>
         </w:rPr>
-        <w:t xml:space="preserve">Sarcina </w:t>
-      </w:r>
+        <w:t xml:space="preserve">Sarcina 4: Identificarea Cerințelor </w:t>
+      </w:r>
+      <w:proofErr w:type="spellStart"/>
       <w:r>
         <w:rPr>
           <w:rFonts w:ascii="Times New Roman" w:eastAsia="Arial" w:hAnsi="Times New Roman" w:cs="Times New Roman"/>
@@ -5811,115 +5490,96 @@
           <w:sz w:val="28"/>
           <w:szCs w:val="28"/>
         </w:rPr>
-        <w:t>4</w:t>
-      </w:r>
-      <w:r>
+        <w:t>Nonfuncționale</w:t>
+      </w:r>
+      <w:bookmarkEnd w:id="15"/>
+      <w:proofErr w:type="spellEnd"/>
+    </w:p>
+    <w:p>
+      <w:pPr>
+        <w:spacing w:line="360" w:lineRule="auto"/>
+        <w:ind w:firstLine="708"/>
+        <w:rPr>
+          <w:rFonts w:eastAsia="Arial"/>
+          <w:lang w:val="en-US"/>
+        </w:rPr>
+      </w:pPr>
+      <w:r>
+        <w:rPr>
+          <w:rFonts w:eastAsia="Arial"/>
+          <w:lang w:val="en-US"/>
+        </w:rPr>
+        <w:t>Cerințele nonfuncționale sunt caracteristici ale sistemului care nu descriu comportamentele funcționale directe, dar sunt esențiale pentru performanța și fiabilitatea acestuia. Aceste cerințe pot include performanța, scalabilitatea, securitatea, interoperabilitatea, disponibilitatea și ușurința de utilizare. În cadrul acestui capitol, vom explora modul în care cerințele nonfuncționale influențează designul și implementarea sistemului, punând accent pe cerințele specifice de performanță și securitate pentru un sistem de interceptare și analiză a traficului de rețea.</w:t>
+      </w:r>
+    </w:p>
+    <w:p>
+      <w:pPr>
+        <w:spacing w:line="360" w:lineRule="auto"/>
+        <w:ind w:firstLine="708"/>
+        <w:rPr>
+          <w:rFonts w:eastAsia="Arial"/>
+          <w:lang w:val="en-US"/>
+        </w:rPr>
+      </w:pPr>
+      <w:r>
+        <w:rPr>
+          <w:rFonts w:eastAsia="Arial"/>
+          <w:lang w:val="en-US"/>
+        </w:rPr>
+        <w:t>Pentru a ilustra modul în care aceste cerințe sunt implementate în sistem, vom utiliza diagrame de </w:t>
+      </w:r>
+      <w:r>
+        <w:rPr>
+          <w:rFonts w:eastAsia="Arial"/>
+          <w:b/>
+          <w:bCs/>
+          <w:lang w:val="en-US"/>
+        </w:rPr>
+        <w:t>Use Case</w:t>
+      </w:r>
+      <w:r>
+        <w:rPr>
+          <w:rFonts w:eastAsia="Arial"/>
+          <w:lang w:val="en-US"/>
+        </w:rPr>
+        <w:t>. Acestea vor ajuta la vizualizarea interacțiunilor utilizatorului cu sistemul și a scenariilor de utilizare care pot afecta performanța și securitatea. De exemplu, un </w:t>
+      </w:r>
+      <w:r>
+        <w:rPr>
+          <w:rFonts w:eastAsia="Arial"/>
+          <w:b/>
+          <w:bCs/>
+          <w:lang w:val="en-US"/>
+        </w:rPr>
+        <w:t>Use Case</w:t>
+      </w:r>
+      <w:r>
+        <w:rPr>
+          <w:rFonts w:eastAsia="Arial"/>
+          <w:lang w:val="en-US"/>
+        </w:rPr>
+        <w:t> poate descrie un scenariu în care un utilizator administrează pachetele de trafic în timp real, iar cerințele de performanță vor impune ca acest proces să fie realizat într-un interval de timp specificat.</w:t>
+      </w:r>
+    </w:p>
+    <w:p>
+      <w:pPr>
+        <w:rPr>
+          <w:rFonts w:eastAsia="Arial"/>
+          <w:lang w:val="en-US"/>
+        </w:rPr>
+      </w:pPr>
+    </w:p>
+    <w:p>
+      <w:pPr>
+        <w:pStyle w:val="2"/>
         <w:rPr>
           <w:rFonts w:ascii="Times New Roman" w:eastAsia="Arial" w:hAnsi="Times New Roman" w:cs="Times New Roman"/>
           <w:color w:val="auto"/>
           <w:sz w:val="28"/>
           <w:szCs w:val="28"/>
         </w:rPr>
-        <w:t xml:space="preserve">: Identificarea Cerințelor </w:t>
-      </w:r>
-      <w:proofErr w:type="spellStart"/>
-      <w:r>
-        <w:rPr>
-          <w:rFonts w:ascii="Times New Roman" w:eastAsia="Arial" w:hAnsi="Times New Roman" w:cs="Times New Roman"/>
-          <w:color w:val="auto"/>
-          <w:sz w:val="28"/>
-          <w:szCs w:val="28"/>
-        </w:rPr>
-        <w:t>Nonfuncționale</w:t>
-      </w:r>
-      <w:bookmarkEnd w:id="15"/>
-      <w:proofErr w:type="spellEnd"/>
-    </w:p>
-    <w:p>
-      <w:pPr>
-        <w:spacing w:line="360" w:lineRule="auto"/>
-        <w:ind w:firstLine="708"/>
-        <w:rPr>
-          <w:rFonts w:eastAsia="Arial"/>
-          <w:lang w:val="en-US"/>
-        </w:rPr>
-      </w:pPr>
-      <w:r>
-        <w:rPr>
-          <w:rFonts w:eastAsia="Arial"/>
-          <w:lang w:val="en-US"/>
-        </w:rPr>
-        <w:t>Cerințele nonfuncționale sunt caracteristici ale sistemului care nu descriu comportamentele funcționale directe, dar sunt esențiale pentru performanța și fiabilitatea acestuia. Aceste cerințe pot include performanța, scalabilitatea, securitatea, interoperabilitatea, disponibilitatea și ușurința de utilizare. În cadrul acestui capitol, vom explora modul în care cerințele nonfuncționale influențează designul și implementarea sistemului, punând accent pe cerințele specifice de performanță și securitate pentru un sistem de interceptare și analiză a traficului de rețea.</w:t>
-      </w:r>
-    </w:p>
-    <w:p>
-      <w:pPr>
-        <w:spacing w:line="360" w:lineRule="auto"/>
-        <w:ind w:firstLine="708"/>
-        <w:rPr>
-          <w:rFonts w:eastAsia="Arial"/>
-          <w:lang w:val="en-US"/>
-        </w:rPr>
-      </w:pPr>
-      <w:r>
-        <w:rPr>
-          <w:rFonts w:eastAsia="Arial"/>
-          <w:lang w:val="en-US"/>
-        </w:rPr>
-        <w:t>Pentru a ilustra modul în care aceste cerințe sunt implementate în sistem, vom utiliza diagrame de </w:t>
-      </w:r>
-      <w:r>
-        <w:rPr>
-          <w:rFonts w:eastAsia="Arial"/>
-          <w:b/>
-          <w:bCs/>
-          <w:lang w:val="en-US"/>
-        </w:rPr>
-        <w:t>Use Case</w:t>
-      </w:r>
-      <w:r>
-        <w:rPr>
-          <w:rFonts w:eastAsia="Arial"/>
-          <w:lang w:val="en-US"/>
-        </w:rPr>
-        <w:t>. Acestea vor ajuta la vizualizarea interacțiunilor utilizatorului cu sistemul și a scenariilor de utilizare care pot afecta performanța și securitatea. De exemplu, un </w:t>
-      </w:r>
-      <w:r>
-        <w:rPr>
-          <w:rFonts w:eastAsia="Arial"/>
-          <w:b/>
-          <w:bCs/>
-          <w:lang w:val="en-US"/>
-        </w:rPr>
-        <w:t>Use Case</w:t>
-      </w:r>
-      <w:r>
-        <w:rPr>
-          <w:rFonts w:eastAsia="Arial"/>
-          <w:lang w:val="en-US"/>
-        </w:rPr>
-        <w:t> poate descrie un scenariu în care un utilizator administrează pachetele de trafic în timp real, iar cerințele de performanță vor impune ca acest proces să fie realizat într-un interval de timp specificat.</w:t>
-      </w:r>
-    </w:p>
-    <w:p>
-      <w:pPr>
-        <w:rPr>
-          <w:rFonts w:eastAsia="Arial"/>
-          <w:lang w:val="en-US"/>
-        </w:rPr>
-      </w:pPr>
-    </w:p>
-    <w:p>
-      <w:pPr>
-        <w:pStyle w:val="2"/>
-        <w:rPr>
-          <w:rFonts w:ascii="Times New Roman" w:eastAsia="Arial" w:hAnsi="Times New Roman" w:cs="Times New Roman"/>
-          <w:color w:val="auto"/>
-          <w:sz w:val="28"/>
-          <w:szCs w:val="28"/>
-        </w:rPr>
-      </w:pPr>
-      <w:bookmarkStart w:id="16" w:name="_Toc184328937"/>
+      </w:pPr>
+      <w:bookmarkStart w:id="16" w:name="_Toc184825469"/>
       <w:r>
         <w:rPr>
           <w:rFonts w:ascii="Times New Roman" w:eastAsia="Arial" w:hAnsi="Times New Roman" w:cs="Times New Roman"/>
@@ -6148,7 +5808,7 @@
           <w:szCs w:val="28"/>
         </w:rPr>
       </w:pPr>
-      <w:bookmarkStart w:id="17" w:name="_Toc184328939"/>
+      <w:bookmarkStart w:id="17" w:name="_Toc184825470"/>
       <w:r>
         <w:rPr>
           <w:rFonts w:ascii="Times New Roman" w:eastAsia="Arial" w:hAnsi="Times New Roman" w:cs="Times New Roman"/>
@@ -6437,7 +6097,7 @@
           <w:szCs w:val="28"/>
         </w:rPr>
       </w:pPr>
-      <w:bookmarkStart w:id="18" w:name="_Toc184328940"/>
+      <w:bookmarkStart w:id="18" w:name="_Toc184825471"/>
       <w:r>
         <w:rPr>
           <w:rFonts w:ascii="Times New Roman" w:eastAsia="Arial" w:hAnsi="Times New Roman" w:cs="Times New Roman"/>
@@ -6445,39 +6105,21 @@
           <w:sz w:val="28"/>
           <w:szCs w:val="28"/>
         </w:rPr>
-        <w:t xml:space="preserve">Sarcina </w:t>
-      </w:r>
-      <w:r>
+        <w:t>Sarcina 5: Decompoziția Lucrărilor la Realizarea Cerințelor</w:t>
+      </w:r>
+      <w:bookmarkEnd w:id="18"/>
+    </w:p>
+    <w:p>
+      <w:pPr>
+        <w:pStyle w:val="2"/>
         <w:rPr>
           <w:rFonts w:ascii="Times New Roman" w:eastAsia="Arial" w:hAnsi="Times New Roman" w:cs="Times New Roman"/>
           <w:color w:val="auto"/>
           <w:sz w:val="28"/>
           <w:szCs w:val="28"/>
         </w:rPr>
-        <w:t>5</w:t>
-      </w:r>
-      <w:r>
-        <w:rPr>
-          <w:rFonts w:ascii="Times New Roman" w:eastAsia="Arial" w:hAnsi="Times New Roman" w:cs="Times New Roman"/>
-          <w:color w:val="auto"/>
-          <w:sz w:val="28"/>
-          <w:szCs w:val="28"/>
-        </w:rPr>
-        <w:t>: Decompoziția Lucrărilor la Realizarea Cerințelor</w:t>
-      </w:r>
-      <w:bookmarkEnd w:id="18"/>
-    </w:p>
-    <w:p>
-      <w:pPr>
-        <w:pStyle w:val="2"/>
-        <w:rPr>
-          <w:rFonts w:ascii="Times New Roman" w:eastAsia="Arial" w:hAnsi="Times New Roman" w:cs="Times New Roman"/>
-          <w:color w:val="auto"/>
-          <w:sz w:val="28"/>
-          <w:szCs w:val="28"/>
-        </w:rPr>
-      </w:pPr>
-      <w:bookmarkStart w:id="19" w:name="_Toc184328941"/>
+      </w:pPr>
+      <w:bookmarkStart w:id="19" w:name="_Toc184825472"/>
       <w:r>
         <w:rPr>
           <w:rFonts w:ascii="Times New Roman" w:eastAsia="Arial" w:hAnsi="Times New Roman" w:cs="Times New Roman"/>
@@ -6523,7 +6165,7 @@
           <w:szCs w:val="28"/>
         </w:rPr>
       </w:pPr>
-      <w:bookmarkStart w:id="20" w:name="_Toc184328942"/>
+      <w:bookmarkStart w:id="20" w:name="_Toc184825473"/>
       <w:r>
         <w:rPr>
           <w:rFonts w:ascii="Times New Roman" w:eastAsia="Arial" w:hAnsi="Times New Roman" w:cs="Times New Roman"/>
@@ -6939,7 +6581,7 @@
           <w:szCs w:val="28"/>
         </w:rPr>
       </w:pPr>
-      <w:bookmarkStart w:id="21" w:name="_Toc184328943"/>
+      <w:bookmarkStart w:id="21" w:name="_Toc184825474"/>
       <w:r>
         <w:rPr>
           <w:rFonts w:ascii="Times New Roman" w:eastAsia="Arial" w:hAnsi="Times New Roman" w:cs="Times New Roman"/>
@@ -7023,7 +6665,7 @@
           <w:szCs w:val="28"/>
         </w:rPr>
       </w:pPr>
-      <w:bookmarkStart w:id="22" w:name="_Toc184328947"/>
+      <w:bookmarkStart w:id="22" w:name="_Toc184825475"/>
       <w:r>
         <w:rPr>
           <w:rFonts w:ascii="Times New Roman" w:eastAsia="Arial" w:hAnsi="Times New Roman" w:cs="Times New Roman"/>
@@ -7033,18 +6675,7 @@
           <w:sz w:val="28"/>
           <w:szCs w:val="28"/>
         </w:rPr>
-        <w:t xml:space="preserve">Sarcina 7: </w:t>
-      </w:r>
-      <w:r>
-        <w:rPr>
-          <w:rFonts w:ascii="Times New Roman" w:eastAsia="Arial" w:hAnsi="Times New Roman" w:cs="Times New Roman"/>
-          <w:b/>
-          <w:bCs/>
-          <w:color w:val="auto"/>
-          <w:sz w:val="28"/>
-          <w:szCs w:val="28"/>
-        </w:rPr>
-        <w:t>Concluzii</w:t>
+        <w:t>Sarcina 7: Concluzii</w:t>
       </w:r>
       <w:bookmarkEnd w:id="22"/>
     </w:p>
@@ -9328,6 +8959,7 @@
   <w:style w:type="character" w:default="1" w:styleId="a0">
     <w:name w:val="Default Paragraph Font"/>
     <w:uiPriority w:val="1"/>
+    <w:semiHidden/>
     <w:unhideWhenUsed/>
   </w:style>
   <w:style w:type="table" w:default="1" w:styleId="a1">
@@ -10721,9 +10353,7 @@
 </file>
 
 <file path=customXml/item2.xml><?xml version="1.0" encoding="utf-8"?>
-<p:properties xmlns:p="http://schemas.microsoft.com/office/2006/metadata/properties" xmlns:xsi="http://www.w3.org/2001/XMLSchema-instance" xmlns:pc="http://schemas.microsoft.com/office/infopath/2007/PartnerControls">
-  <documentManagement/>
-</p:properties>
+<b:Sources xmlns:b="http://schemas.openxmlformats.org/officeDocument/2006/bibliography" xmlns="http://schemas.openxmlformats.org/officeDocument/2006/bibliography" SelectedStyle="\APASixthEditionOfficeOnline.xsl" StyleName="APA" Version="6"/>
 </file>
 
 <file path=customXml/item3.xml><?xml version="1.0" encoding="utf-8"?>
@@ -10930,7 +10560,9 @@
 </file>
 
 <file path=customXml/item4.xml><?xml version="1.0" encoding="utf-8"?>
-<b:Sources xmlns:b="http://schemas.openxmlformats.org/officeDocument/2006/bibliography" xmlns="http://schemas.openxmlformats.org/officeDocument/2006/bibliography" SelectedStyle="\APASixthEditionOfficeOnline.xsl" StyleName="APA" Version="6"/>
+<p:properties xmlns:p="http://schemas.microsoft.com/office/2006/metadata/properties" xmlns:xsi="http://www.w3.org/2001/XMLSchema-instance" xmlns:pc="http://schemas.microsoft.com/office/infopath/2007/PartnerControls">
+  <documentManagement/>
+</p:properties>
 </file>
 
 <file path=customXml/itemProps1.xml><?xml version="1.0" encoding="utf-8"?>
@@ -10942,10 +10574,9 @@
 </file>
 
 <file path=customXml/itemProps2.xml><?xml version="1.0" encoding="utf-8"?>
-<ds:datastoreItem xmlns:ds="http://schemas.openxmlformats.org/officeDocument/2006/customXml" ds:itemID="{7F38C56F-2896-4F7A-95AD-CC6376CFE9EB}">
+<ds:datastoreItem xmlns:ds="http://schemas.openxmlformats.org/officeDocument/2006/customXml" ds:itemID="{581E22EF-65A2-4C0E-A54C-7B502F4BA51E}">
   <ds:schemaRefs>
-    <ds:schemaRef ds:uri="http://schemas.microsoft.com/office/2006/metadata/properties"/>
-    <ds:schemaRef ds:uri="http://schemas.microsoft.com/office/infopath/2007/PartnerControls"/>
+    <ds:schemaRef ds:uri="http://schemas.openxmlformats.org/officeDocument/2006/bibliography"/>
   </ds:schemaRefs>
 </ds:datastoreItem>
 </file>
@@ -10970,9 +10601,10 @@
 </file>
 
 <file path=customXml/itemProps4.xml><?xml version="1.0" encoding="utf-8"?>
-<ds:datastoreItem xmlns:ds="http://schemas.openxmlformats.org/officeDocument/2006/customXml" ds:itemID="{581E22EF-65A2-4C0E-A54C-7B502F4BA51E}">
+<ds:datastoreItem xmlns:ds="http://schemas.openxmlformats.org/officeDocument/2006/customXml" ds:itemID="{7F38C56F-2896-4F7A-95AD-CC6376CFE9EB}">
   <ds:schemaRefs>
-    <ds:schemaRef ds:uri="http://schemas.openxmlformats.org/officeDocument/2006/bibliography"/>
+    <ds:schemaRef ds:uri="http://schemas.microsoft.com/office/2006/metadata/properties"/>
+    <ds:schemaRef ds:uri="http://schemas.microsoft.com/office/infopath/2007/PartnerControls"/>
   </ds:schemaRefs>
 </ds:datastoreItem>
 </file>
</xml_diff>